<commit_message>
Upadted Sydney write up
</commit_message>
<xml_diff>
--- a/MICROCORRUPTION_SYDNEY.docx
+++ b/MICROCORRUPTION_SYDNEY.docx
@@ -412,12 +412,12 @@
           <wp:inline distB="114300" distT="114300" distL="114300" distR="114300">
             <wp:extent cx="5105024" cy="1100138"/>
             <wp:effectExtent b="0" l="0" r="0" t="0"/>
-            <wp:docPr id="1" name="image6.png"/>
+            <wp:docPr id="1" name="image3.png"/>
             <a:graphic>
               <a:graphicData uri="http://schemas.openxmlformats.org/drawingml/2006/picture">
                 <pic:pic>
                   <pic:nvPicPr>
-                    <pic:cNvPr id="0" name="image6.png"/>
+                    <pic:cNvPr id="0" name="image3.png"/>
                     <pic:cNvPicPr preferRelativeResize="0"/>
                   </pic:nvPicPr>
                   <pic:blipFill>
@@ -518,7 +518,7 @@
       <w:rPr>
         <w:rtl w:val="0"/>
       </w:rPr>
-      <w:t xml:space="preserve">MICROCORRUPTION_NEW_ORLEANS</w:t>
+      <w:t xml:space="preserve">MICROCORRUPTION_SYDNEY</w:t>
     </w:r>
   </w:p>
 </w:hdr>

</xml_diff>